<commit_message>
Finishing touches in many files
</commit_message>
<xml_diff>
--- a/dokumentacja_techniczna.docx
+++ b/dokumentacja_techniczna.docx
@@ -1320,7 +1320,13 @@
                             </w:r>
                             <w:proofErr w:type="spellEnd"/>
                             <w:r>
-                              <w:t xml:space="preserve"> i go wypakuj lub sklonuj go używając `</w:t>
+                              <w:t xml:space="preserve"> i go wypakuj lub sklonuj go</w:t>
+                            </w:r>
+                            <w:r>
+                              <w:t>,</w:t>
+                            </w:r>
+                            <w:r>
+                              <w:t xml:space="preserve"> używając `</w:t>
                             </w:r>
                             <w:r>
                               <w:rPr>
@@ -1392,7 +1398,13 @@
                               </w:numPr>
                             </w:pPr>
                             <w:r>
-                              <w:t>Wejdź do środka projektu używając</w:t>
+                              <w:t>Wejdź do środka projektu</w:t>
+                            </w:r>
+                            <w:r>
+                              <w:t>,</w:t>
+                            </w:r>
+                            <w:r>
+                              <w:t xml:space="preserve"> używając</w:t>
                             </w:r>
                             <w:r>
                               <w:t xml:space="preserve"> komendy</w:t>
@@ -1419,7 +1431,13 @@
                               </w:numPr>
                             </w:pPr>
                             <w:r>
-                              <w:t xml:space="preserve">Zainstaluj wszystkie potrzebne paczki używając </w:t>
+                              <w:t>Zainstaluj wszystkie potrzebne paczki</w:t>
+                            </w:r>
+                            <w:r>
+                              <w:t>,</w:t>
+                            </w:r>
+                            <w:r>
+                              <w:t xml:space="preserve"> używając </w:t>
                             </w:r>
                             <w:r>
                               <w:t xml:space="preserve">komendy </w:t>
@@ -1640,7 +1658,13 @@
                       </w:r>
                       <w:proofErr w:type="spellEnd"/>
                       <w:r>
-                        <w:t xml:space="preserve"> i go wypakuj lub sklonuj go używając `</w:t>
+                        <w:t xml:space="preserve"> i go wypakuj lub sklonuj go</w:t>
+                      </w:r>
+                      <w:r>
+                        <w:t>,</w:t>
+                      </w:r>
+                      <w:r>
+                        <w:t xml:space="preserve"> używając `</w:t>
                       </w:r>
                       <w:r>
                         <w:rPr>
@@ -1712,7 +1736,13 @@
                         </w:numPr>
                       </w:pPr>
                       <w:r>
-                        <w:t>Wejdź do środka projektu używając</w:t>
+                        <w:t>Wejdź do środka projektu</w:t>
+                      </w:r>
+                      <w:r>
+                        <w:t>,</w:t>
+                      </w:r>
+                      <w:r>
+                        <w:t xml:space="preserve"> używając</w:t>
                       </w:r>
                       <w:r>
                         <w:t xml:space="preserve"> komendy</w:t>
@@ -1739,7 +1769,13 @@
                         </w:numPr>
                       </w:pPr>
                       <w:r>
-                        <w:t xml:space="preserve">Zainstaluj wszystkie potrzebne paczki używając </w:t>
+                        <w:t>Zainstaluj wszystkie potrzebne paczki</w:t>
+                      </w:r>
+                      <w:r>
+                        <w:t>,</w:t>
+                      </w:r>
+                      <w:r>
+                        <w:t xml:space="preserve"> używając </w:t>
                       </w:r>
                       <w:r>
                         <w:t xml:space="preserve">komendy </w:t>
@@ -1948,15 +1984,13 @@
                           </w:p>
                           <w:p>
                             <w:r>
-                              <w:t xml:space="preserve">Strona internetowa napisana w języku JavaScript z użyciem </w:t>
-                            </w:r>
-                            <w:proofErr w:type="spellStart"/>
-                            <w:r>
-                              <w:t>framework’a</w:t>
-                            </w:r>
-                            <w:proofErr w:type="spellEnd"/>
-                            <w:r>
-                              <w:t xml:space="preserve"> Next.js.</w:t>
+                              <w:t xml:space="preserve">Strona internetowa </w:t>
+                            </w:r>
+                            <w:r>
+                              <w:t xml:space="preserve">jest </w:t>
+                            </w:r>
+                            <w:r>
+                              <w:t>napisana w języku JavaScript z użyciem framework’a Next.js.</w:t>
                             </w:r>
                             <w:r>
                               <w:br/>
@@ -1971,16 +2005,97 @@
                               <w:t xml:space="preserve"> odbywający się w Zespole Szkół Łączności im. „Obrońców Poczty Polskiej” w Gdańsku. Strona zawiera podstronę z informacjami o Westerplatte</w:t>
                             </w:r>
                             <w:r>
-                              <w:t>, podstronę galeria ze zdjęciami Westerplatte, podstronę quiz z pytaniami na temat Westerplatte oraz podstronę o nas w której można znaleźć informacje o źródłach. Strona dodatkowo posiada tryb ciemny oraz cała posiada 2 języki do wyboru Polski i Angielski.</w:t>
+                              <w:t>, podstronę</w:t>
                             </w:r>
                             <w:r>
                               <w:t xml:space="preserve"> </w:t>
                             </w:r>
                             <w:r>
-                              <w:t>Projekt w sumie zajął 3 tygodnie</w:t>
-                            </w:r>
-                            <w:r>
-                              <w:t xml:space="preserve"> na stworzenie.</w:t>
+                              <w:t>galeri</w:t>
+                            </w:r>
+                            <w:r>
+                              <w:t>ę</w:t>
+                            </w:r>
+                            <w:r>
+                              <w:t xml:space="preserve"> ze zdjęciami Westerplatte, podstronę quiz z pytaniami na temat Westerplatte oraz podstronę o nas</w:t>
+                            </w:r>
+                            <w:r>
+                              <w:t>,</w:t>
+                            </w:r>
+                            <w:r>
+                              <w:t xml:space="preserve"> w której można znaleźć informacje o źródłach</w:t>
+                            </w:r>
+                            <w:r>
+                              <w:t>, z których korzystaliśmy i o autorach projektu</w:t>
+                            </w:r>
+                            <w:r>
+                              <w:t xml:space="preserve">. Strona dodatkowo posiada tryb ciemny oraz </w:t>
+                            </w:r>
+                            <w:r>
+                              <w:t>napisana jest w 2</w:t>
+                            </w:r>
+                            <w:r>
+                              <w:t xml:space="preserve"> język</w:t>
+                            </w:r>
+                            <w:r>
+                              <w:t>ach</w:t>
+                            </w:r>
+                            <w:r>
+                              <w:t xml:space="preserve"> do wyboru</w:t>
+                            </w:r>
+                            <w:r>
+                              <w:t>:</w:t>
+                            </w:r>
+                            <w:r>
+                              <w:t xml:space="preserve"> </w:t>
+                            </w:r>
+                            <w:r>
+                              <w:t>p</w:t>
+                            </w:r>
+                            <w:r>
+                              <w:t>olski</w:t>
+                            </w:r>
+                            <w:r>
+                              <w:t>m</w:t>
+                            </w:r>
+                            <w:r>
+                              <w:t xml:space="preserve"> i </w:t>
+                            </w:r>
+                            <w:r>
+                              <w:t>a</w:t>
+                            </w:r>
+                            <w:r>
+                              <w:t>ngielski</w:t>
+                            </w:r>
+                            <w:r>
+                              <w:t>m</w:t>
+                            </w:r>
+                            <w:r>
+                              <w:t>.</w:t>
+                            </w:r>
+                            <w:r>
+                              <w:t xml:space="preserve"> </w:t>
+                            </w:r>
+                            <w:r>
+                              <w:t>Przygotowanie p</w:t>
+                            </w:r>
+                            <w:r>
+                              <w:t>rojekt</w:t>
+                            </w:r>
+                            <w:r>
+                              <w:t>u</w:t>
+                            </w:r>
+                            <w:r>
+                              <w:t xml:space="preserve"> </w:t>
+                            </w:r>
+                            <w:r>
+                              <w:t xml:space="preserve">autorom zajęło </w:t>
+                            </w:r>
+                            <w:r>
+                              <w:t>3</w:t>
+                            </w:r>
+                            <w:r>
+                              <w:t xml:space="preserve"> tygodnie.</w:t>
                             </w:r>
                           </w:p>
                         </w:txbxContent>
@@ -2026,15 +2141,13 @@
                     </w:p>
                     <w:p>
                       <w:r>
-                        <w:t xml:space="preserve">Strona internetowa napisana w języku JavaScript z użyciem </w:t>
-                      </w:r>
-                      <w:proofErr w:type="spellStart"/>
-                      <w:r>
-                        <w:t>framework’a</w:t>
-                      </w:r>
-                      <w:proofErr w:type="spellEnd"/>
-                      <w:r>
-                        <w:t xml:space="preserve"> Next.js.</w:t>
+                        <w:t xml:space="preserve">Strona internetowa </w:t>
+                      </w:r>
+                      <w:r>
+                        <w:t xml:space="preserve">jest </w:t>
+                      </w:r>
+                      <w:r>
+                        <w:t>napisana w języku JavaScript z użyciem framework’a Next.js.</w:t>
                       </w:r>
                       <w:r>
                         <w:br/>
@@ -2049,16 +2162,97 @@
                         <w:t xml:space="preserve"> odbywający się w Zespole Szkół Łączności im. „Obrońców Poczty Polskiej” w Gdańsku. Strona zawiera podstronę z informacjami o Westerplatte</w:t>
                       </w:r>
                       <w:r>
-                        <w:t>, podstronę galeria ze zdjęciami Westerplatte, podstronę quiz z pytaniami na temat Westerplatte oraz podstronę o nas w której można znaleźć informacje o źródłach. Strona dodatkowo posiada tryb ciemny oraz cała posiada 2 języki do wyboru Polski i Angielski.</w:t>
+                        <w:t>, podstronę</w:t>
                       </w:r>
                       <w:r>
                         <w:t xml:space="preserve"> </w:t>
                       </w:r>
                       <w:r>
-                        <w:t>Projekt w sumie zajął 3 tygodnie</w:t>
-                      </w:r>
-                      <w:r>
-                        <w:t xml:space="preserve"> na stworzenie.</w:t>
+                        <w:t>galeri</w:t>
+                      </w:r>
+                      <w:r>
+                        <w:t>ę</w:t>
+                      </w:r>
+                      <w:r>
+                        <w:t xml:space="preserve"> ze zdjęciami Westerplatte, podstronę quiz z pytaniami na temat Westerplatte oraz podstronę o nas</w:t>
+                      </w:r>
+                      <w:r>
+                        <w:t>,</w:t>
+                      </w:r>
+                      <w:r>
+                        <w:t xml:space="preserve"> w której można znaleźć informacje o źródłach</w:t>
+                      </w:r>
+                      <w:r>
+                        <w:t>, z których korzystaliśmy i o autorach projektu</w:t>
+                      </w:r>
+                      <w:r>
+                        <w:t xml:space="preserve">. Strona dodatkowo posiada tryb ciemny oraz </w:t>
+                      </w:r>
+                      <w:r>
+                        <w:t>napisana jest w 2</w:t>
+                      </w:r>
+                      <w:r>
+                        <w:t xml:space="preserve"> język</w:t>
+                      </w:r>
+                      <w:r>
+                        <w:t>ach</w:t>
+                      </w:r>
+                      <w:r>
+                        <w:t xml:space="preserve"> do wyboru</w:t>
+                      </w:r>
+                      <w:r>
+                        <w:t>:</w:t>
+                      </w:r>
+                      <w:r>
+                        <w:t xml:space="preserve"> </w:t>
+                      </w:r>
+                      <w:r>
+                        <w:t>p</w:t>
+                      </w:r>
+                      <w:r>
+                        <w:t>olski</w:t>
+                      </w:r>
+                      <w:r>
+                        <w:t>m</w:t>
+                      </w:r>
+                      <w:r>
+                        <w:t xml:space="preserve"> i </w:t>
+                      </w:r>
+                      <w:r>
+                        <w:t>a</w:t>
+                      </w:r>
+                      <w:r>
+                        <w:t>ngielski</w:t>
+                      </w:r>
+                      <w:r>
+                        <w:t>m</w:t>
+                      </w:r>
+                      <w:r>
+                        <w:t>.</w:t>
+                      </w:r>
+                      <w:r>
+                        <w:t xml:space="preserve"> </w:t>
+                      </w:r>
+                      <w:r>
+                        <w:t>Przygotowanie p</w:t>
+                      </w:r>
+                      <w:r>
+                        <w:t>rojekt</w:t>
+                      </w:r>
+                      <w:r>
+                        <w:t>u</w:t>
+                      </w:r>
+                      <w:r>
+                        <w:t xml:space="preserve"> </w:t>
+                      </w:r>
+                      <w:r>
+                        <w:t xml:space="preserve">autorom zajęło </w:t>
+                      </w:r>
+                      <w:r>
+                        <w:t>3</w:t>
+                      </w:r>
+                      <w:r>
+                        <w:t xml:space="preserve"> tygodnie.</w:t>
                       </w:r>
                     </w:p>
                   </w:txbxContent>
@@ -4031,15 +4225,16 @@
                             </w:r>
                             <w:proofErr w:type="spellEnd"/>
                             <w:r>
-                              <w:t xml:space="preserve"> zmienia </w:t>
-                            </w:r>
-                            <w:proofErr w:type="spellStart"/>
-                            <w:r>
-                              <w:t>koloy</w:t>
-                            </w:r>
-                            <w:proofErr w:type="spellEnd"/>
-                            <w:r>
-                              <w:t xml:space="preserve"> strony</w:t>
+                              <w:t xml:space="preserve"> (motyw)</w:t>
+                            </w:r>
+                            <w:r>
+                              <w:t xml:space="preserve"> zmienia kolo</w:t>
+                            </w:r>
+                            <w:r>
+                              <w:t>r</w:t>
+                            </w:r>
+                            <w:r>
+                              <w:t>y strony</w:t>
                             </w:r>
                           </w:p>
                           <w:p>
@@ -4220,15 +4415,16 @@
                       </w:r>
                       <w:proofErr w:type="spellEnd"/>
                       <w:r>
-                        <w:t xml:space="preserve"> zmienia </w:t>
-                      </w:r>
-                      <w:proofErr w:type="spellStart"/>
-                      <w:r>
-                        <w:t>koloy</w:t>
-                      </w:r>
-                      <w:proofErr w:type="spellEnd"/>
-                      <w:r>
-                        <w:t xml:space="preserve"> strony</w:t>
+                        <w:t xml:space="preserve"> (motyw)</w:t>
+                      </w:r>
+                      <w:r>
+                        <w:t xml:space="preserve"> zmienia kolo</w:t>
+                      </w:r>
+                      <w:r>
+                        <w:t>r</w:t>
+                      </w:r>
+                      <w:r>
+                        <w:t>y strony</w:t>
                       </w:r>
                     </w:p>
                     <w:p>

</xml_diff>